<commit_message>
Fixed bug on csv saving
</commit_message>
<xml_diff>
--- a/report_word/F529U.docx
+++ b/report_word/F529U.docx
@@ -340,7 +340,7 @@
                 <w:sz w:val="22"/>
                 <w:szCs w:val="22"/>
               </w:rPr>
-              <w:t>10.05.2022</w:t>
+              <w:t>19.05.2022</w:t>
             </w:r>
           </w:p>
         </w:tc>
@@ -1326,7 +1326,7 @@
                 <w:sz w:val="22"/>
                 <w:szCs w:val="22"/>
               </w:rPr>
-              <w:t>14.190</w:t>
+              <w:t>1.798</w:t>
             </w:r>
           </w:p>
         </w:tc>
@@ -1679,7 +1679,7 @@
                 <w:sz w:val="22"/>
                 <w:szCs w:val="22"/>
               </w:rPr>
-              <w:t>18.370</w:t>
+              <w:t>2.985</w:t>
             </w:r>
           </w:p>
         </w:tc>

</xml_diff>